<commit_message>
added db design document for AirAid application
</commit_message>
<xml_diff>
--- a/Documents/db_design_suggestion.docx
+++ b/Documents/db_design_suggestion.docx
@@ -1664,13 +1664,7 @@
         </w:numPr>
       </w:pPr>
       <w:r>
-        <w:t xml:space="preserve">only users who want to take on role of a </w:t>
-      </w:r>
-      <w:r>
-        <w:t>client</w:t>
-      </w:r>
-      <w:r>
-        <w:t xml:space="preserve"> will have an entry into this table</w:t>
+        <w:t>only users who want to take on role of a client will have an entry into this table</w:t>
       </w:r>
     </w:p>
     <w:tbl>
@@ -1968,7 +1962,19 @@
         <w:rPr>
           <w:b/>
         </w:rPr>
-        <w:t xml:space="preserve">Table 6: </w:t>
+        <w:t xml:space="preserve">Table </w:t>
+      </w:r>
+      <w:r>
+        <w:rPr>
+          <w:b/>
+        </w:rPr>
+        <w:t>5</w:t>
+      </w:r>
+      <w:r>
+        <w:rPr>
+          <w:b/>
+        </w:rPr>
+        <w:t xml:space="preserve">: </w:t>
       </w:r>
       <w:proofErr w:type="spellStart"/>
       <w:r>
@@ -2555,7 +2561,21 @@
           <w:b/>
         </w:rPr>
         <w:lastRenderedPageBreak/>
-        <w:t>Table 7: messages</w:t>
+        <w:t xml:space="preserve">Table </w:t>
+      </w:r>
+      <w:r>
+        <w:rPr>
+          <w:b/>
+        </w:rPr>
+        <w:t>7</w:t>
+      </w:r>
+      <w:bookmarkStart w:id="0" w:name="_GoBack"/>
+      <w:bookmarkEnd w:id="0"/>
+      <w:r>
+        <w:rPr>
+          <w:b/>
+        </w:rPr>
+        <w:t>: messages</w:t>
       </w:r>
     </w:p>
     <w:p>
@@ -2606,10 +2626,7 @@
       </w:pPr>
       <w:proofErr w:type="spellStart"/>
       <w:r>
-        <w:t>recipient</w:t>
-      </w:r>
-      <w:r>
-        <w:t>_id</w:t>
+        <w:t>recipient_id</w:t>
       </w:r>
       <w:proofErr w:type="spellEnd"/>
       <w:r>
@@ -2914,8 +2931,6 @@
           <w:b/>
         </w:rPr>
       </w:pPr>
-      <w:bookmarkStart w:id="0" w:name="_GoBack"/>
-      <w:bookmarkEnd w:id="0"/>
     </w:p>
     <w:sectPr>
       <w:pgSz w:w="15840" w:h="12240" w:orient="landscape"/>

</xml_diff>